<commit_message>
CIV-11475 fix dj template
</commit_message>
<xml_diff>
--- a/docker/docmosis/templates/CV-UNS-DEC-ENG-01378.docx
+++ b/docker/docmosis/templates/CV-UNS-DEC-ENG-01378.docx
@@ -31,20 +31,9 @@
           <w:sz w:val="18"/>
           <w:szCs w:val="18"/>
         </w:rPr>
-        <w:t>&lt;</w:t>
-      </w:r>
-      <w:proofErr w:type="gramStart"/>
-      <w:r>
-        <w:rPr>
-          <w:rFonts w:ascii="Arial" w:hAnsi="Arial" w:cs="Arial"/>
-          <w:color w:val="000000" w:themeColor="text1"/>
-          <w:sz w:val="18"/>
-          <w:szCs w:val="18"/>
-        </w:rPr>
-        <w:t>&lt;{</w:t>
-      </w:r>
-      <w:proofErr w:type="spellStart"/>
-      <w:proofErr w:type="gramEnd"/>
+        <w:t>&lt;&lt;{</w:t>
+      </w:r>
+      <w:proofErr w:type="spellStart"/>
       <w:r>
         <w:rPr>
           <w:rFonts w:ascii="Arial" w:hAnsi="Arial" w:cs="Arial"/>
@@ -1130,25 +1119,7 @@
           <w:color w:val="000000" w:themeColor="text1"/>
           <w:lang w:eastAsia="en-GB"/>
         </w:rPr>
-        <w:t xml:space="preserve"> stages, the parties must consider settling this litigation by any means of Alternative Dispute Resolution. This includes round table conferences, early neutral evaluation, </w:t>
-      </w:r>
-      <w:proofErr w:type="gramStart"/>
-      <w:r>
-        <w:rPr>
-          <w:rFonts w:ascii="Arial" w:eastAsia="Times New Roman" w:hAnsi="Arial" w:cs="Arial"/>
-          <w:color w:val="000000" w:themeColor="text1"/>
-          <w:lang w:eastAsia="en-GB"/>
-        </w:rPr>
-        <w:t>mediation</w:t>
-      </w:r>
-      <w:proofErr w:type="gramEnd"/>
-      <w:r>
-        <w:rPr>
-          <w:rFonts w:ascii="Arial" w:eastAsia="Times New Roman" w:hAnsi="Arial" w:cs="Arial"/>
-          <w:color w:val="000000" w:themeColor="text1"/>
-          <w:lang w:eastAsia="en-GB"/>
-        </w:rPr>
-        <w:t xml:space="preserve"> and arbitration. Any party not engaging in any such means proposed by another must uploaded to the Digital Portal a witness statement giving reasons within 21 days of receipt of that proposal. That witness statement must not be shown to the trial judge until questions of costs arise.</w:t>
+        <w:t xml:space="preserve"> stages, the parties must consider settling this litigation by any means of Alternative Dispute Resolution. This includes round table conferences, early neutral evaluation, mediation and arbitration. Any party not engaging in any such means proposed by another must uploaded to the Digital Portal a witness statement giving reasons within 21 days of receipt of that proposal. That witness statement must not be shown to the trial judge until questions of costs arise.</w:t>
       </w:r>
     </w:p>
     <w:p>
@@ -1353,21 +1324,7 @@
         <w:rPr>
           <w:rFonts w:ascii="Arial" w:hAnsi="Arial" w:cs="Arial"/>
         </w:rPr>
-        <w:t xml:space="preserve">Each party must inform the Court immediately if the case is settled </w:t>
-      </w:r>
-      <w:proofErr w:type="gramStart"/>
-      <w:r>
-        <w:rPr>
-          <w:rFonts w:ascii="Arial" w:hAnsi="Arial" w:cs="Arial"/>
-        </w:rPr>
-        <w:t>whether or not</w:t>
-      </w:r>
-      <w:proofErr w:type="gramEnd"/>
-      <w:r>
-        <w:rPr>
-          <w:rFonts w:ascii="Arial" w:hAnsi="Arial" w:cs="Arial"/>
-        </w:rPr>
-        <w:t xml:space="preserve"> it is then possible to upload to the Digital Portal a draft consent order to give effect to their agreement.</w:t>
+        <w:t>Each party must inform the Court immediately if the case is settled whether or not it is then possible to upload to the Digital Portal a draft consent order to give effect to their agreement.</w:t>
       </w:r>
     </w:p>
     <w:p>
@@ -1491,7 +1448,6 @@
         <w:t>&lt;&lt; {</w:t>
       </w:r>
       <w:proofErr w:type="spellStart"/>
-      <w:proofErr w:type="gramStart"/>
       <w:r>
         <w:rPr>
           <w:rFonts w:ascii="Arial" w:hAnsi="Arial" w:cs="Arial"/>
@@ -1509,7 +1465,6 @@
         </w:rPr>
         <w:t>(</w:t>
       </w:r>
-      <w:proofErr w:type="gramEnd"/>
       <w:r>
         <w:rPr>
           <w:rFonts w:ascii="Arial" w:hAnsi="Arial" w:cs="Arial"/>
@@ -1603,7 +1558,6 @@
         <w:t>&lt;&lt; {</w:t>
       </w:r>
       <w:proofErr w:type="spellStart"/>
-      <w:proofErr w:type="gramStart"/>
       <w:r>
         <w:rPr>
           <w:rFonts w:ascii="Arial" w:hAnsi="Arial" w:cs="Arial"/>
@@ -1621,7 +1575,6 @@
         </w:rPr>
         <w:t>(</w:t>
       </w:r>
-      <w:proofErr w:type="gramEnd"/>
       <w:r>
         <w:rPr>
           <w:rFonts w:ascii="Arial" w:hAnsi="Arial" w:cs="Arial"/>
@@ -1745,7 +1698,6 @@
         <w:t>&lt;&lt; {</w:t>
       </w:r>
       <w:proofErr w:type="spellStart"/>
-      <w:proofErr w:type="gramStart"/>
       <w:r>
         <w:rPr>
           <w:rFonts w:ascii="Arial" w:hAnsi="Arial" w:cs="Arial"/>
@@ -1763,7 +1715,6 @@
         </w:rPr>
         <w:t>(</w:t>
       </w:r>
-      <w:proofErr w:type="gramEnd"/>
       <w:r>
         <w:rPr>
           <w:rFonts w:ascii="Arial" w:hAnsi="Arial" w:cs="Arial"/>
@@ -2138,16 +2089,7 @@
           <w:b/>
           <w:bCs/>
         </w:rPr>
-        <w:t>&lt;</w:t>
-      </w:r>
-      <w:proofErr w:type="gramStart"/>
-      <w:r>
-        <w:rPr>
-          <w:rFonts w:ascii="Arial" w:hAnsi="Arial" w:cs="Arial"/>
-          <w:b/>
-          <w:bCs/>
-        </w:rPr>
-        <w:t>&lt;</w:t>
+        <w:t>&lt;&lt;</w:t>
       </w:r>
       <w:r>
         <w:rPr>
@@ -2158,7 +2100,6 @@
         <w:t>{</w:t>
       </w:r>
       <w:proofErr w:type="spellStart"/>
-      <w:proofErr w:type="gramEnd"/>
       <w:r>
         <w:rPr>
           <w:rFonts w:ascii="Arial" w:hAnsi="Arial" w:cs="Arial"/>
@@ -2376,7 +2317,6 @@
         <w:t>&lt;&lt; {</w:t>
       </w:r>
       <w:proofErr w:type="spellStart"/>
-      <w:proofErr w:type="gramStart"/>
       <w:r>
         <w:rPr>
           <w:rFonts w:ascii="Arial" w:hAnsi="Arial" w:cs="Arial"/>
@@ -2394,7 +2334,6 @@
         </w:rPr>
         <w:t>(</w:t>
       </w:r>
-      <w:proofErr w:type="gramEnd"/>
       <w:r>
         <w:rPr>
           <w:rFonts w:ascii="Arial" w:hAnsi="Arial" w:cs="Arial"/>
@@ -2495,7 +2434,6 @@
         <w:t>&lt;&lt; {</w:t>
       </w:r>
       <w:proofErr w:type="spellStart"/>
-      <w:proofErr w:type="gramStart"/>
       <w:r>
         <w:rPr>
           <w:rFonts w:ascii="Arial" w:hAnsi="Arial" w:cs="Arial"/>
@@ -2513,7 +2451,6 @@
         </w:rPr>
         <w:t>(</w:t>
       </w:r>
-      <w:proofErr w:type="gramEnd"/>
       <w:r>
         <w:rPr>
           <w:rFonts w:ascii="Arial" w:hAnsi="Arial" w:cs="Arial"/>
@@ -2766,14 +2703,7 @@
         <w:rPr>
           <w:rFonts w:ascii="Arial" w:hAnsi="Arial" w:cs="Arial"/>
         </w:rPr>
-        <w:t>s</w:t>
-      </w:r>
-      <w:proofErr w:type="gramStart"/>
-      <w:r>
-        <w:rPr>
-          <w:rFonts w:ascii="Arial" w:hAnsi="Arial" w:cs="Arial"/>
-        </w:rPr>
-        <w:t>_</w:t>
+        <w:t>s_</w:t>
       </w:r>
       <w:r>
         <w:rPr>
@@ -2782,7 +2712,6 @@
         <w:t>{</w:t>
       </w:r>
       <w:proofErr w:type="spellStart"/>
-      <w:proofErr w:type="gramEnd"/>
       <w:r>
         <w:rPr>
           <w:rFonts w:ascii="Arial" w:hAnsi="Arial" w:cs="Arial"/>
@@ -2963,16 +2892,7 @@
           <w:b/>
           <w:bCs/>
         </w:rPr>
-        <w:t>&lt;</w:t>
-      </w:r>
-      <w:proofErr w:type="gramStart"/>
-      <w:r>
-        <w:rPr>
-          <w:rFonts w:ascii="Arial" w:hAnsi="Arial" w:cs="Arial"/>
-          <w:b/>
-          <w:bCs/>
-        </w:rPr>
-        <w:t>&lt;</w:t>
+        <w:t>&lt;&lt;</w:t>
       </w:r>
       <w:r>
         <w:rPr>
@@ -2982,7 +2902,6 @@
         <w:t>{</w:t>
       </w:r>
       <w:proofErr w:type="spellStart"/>
-      <w:proofErr w:type="gramEnd"/>
       <w:r>
         <w:rPr>
           <w:rFonts w:ascii="Arial" w:eastAsia="Arial" w:hAnsi="Arial" w:cs="Arial"/>
@@ -3385,16 +3304,7 @@
           <w:b/>
           <w:bCs/>
         </w:rPr>
-        <w:t>&lt;</w:t>
-      </w:r>
-      <w:proofErr w:type="gramStart"/>
-      <w:r>
-        <w:rPr>
-          <w:rFonts w:ascii="Arial" w:hAnsi="Arial" w:cs="Arial"/>
-          <w:b/>
-          <w:bCs/>
-        </w:rPr>
-        <w:t>&lt;</w:t>
+        <w:t>&lt;&lt;</w:t>
       </w:r>
       <w:r>
         <w:rPr>
@@ -3404,7 +3314,6 @@
         <w:t>{</w:t>
       </w:r>
       <w:proofErr w:type="spellStart"/>
-      <w:proofErr w:type="gramEnd"/>
       <w:r>
         <w:rPr>
           <w:rFonts w:ascii="Arial" w:eastAsia="Arial" w:hAnsi="Arial" w:cs="Arial"/>
@@ -4308,156 +4217,6 @@
     </w:p>
     <w:p>
       <w:pPr>
-        <w:spacing w:after="0" w:line="240" w:lineRule="auto"/>
-        <w:rPr>
-          <w:rFonts w:ascii="Times New Roman" w:eastAsia="Times New Roman" w:hAnsi="Times New Roman" w:cs="Times New Roman"/>
-          <w:sz w:val="24"/>
-          <w:szCs w:val="24"/>
-          <w:lang w:eastAsia="en-GB"/>
-        </w:rPr>
-      </w:pPr>
-    </w:p>
-    <w:p>
-      <w:pPr>
-        <w:pStyle w:val="ListParagraph"/>
-        <w:numPr>
-          <w:ilvl w:val="0"/>
-          <w:numId w:val="1"/>
-        </w:numPr>
-        <w:spacing w:after="0" w:line="240" w:lineRule="auto"/>
-        <w:rPr>
-          <w:rFonts w:ascii="Arial" w:eastAsia="Times New Roman" w:hAnsi="Arial" w:cs="Arial"/>
-          <w:lang w:eastAsia="en-GB"/>
-        </w:rPr>
-      </w:pPr>
-      <w:r>
-        <w:rPr>
-          <w:rFonts w:ascii="Arial" w:eastAsia="Times New Roman" w:hAnsi="Arial" w:cs="Arial"/>
-          <w:lang w:eastAsia="en-GB"/>
-        </w:rPr>
-        <w:t xml:space="preserve">  </w:t>
-      </w:r>
-      <w:r>
-        <w:rPr>
-          <w:rFonts w:ascii="Arial" w:eastAsia="Times New Roman" w:hAnsi="Arial" w:cs="Arial"/>
-          <w:lang w:eastAsia="en-GB"/>
-        </w:rPr>
-        <w:t>&lt;&lt;</w:t>
-      </w:r>
-      <w:proofErr w:type="spellStart"/>
-      <w:r>
-        <w:rPr>
-          <w:rFonts w:ascii="Arial" w:eastAsia="Times New Roman" w:hAnsi="Arial" w:cs="Arial"/>
-          <w:lang w:eastAsia="en-GB"/>
-        </w:rPr>
-        <w:t>welshLanguageDescriptionDJ</w:t>
-      </w:r>
-      <w:proofErr w:type="spellEnd"/>
-      <w:r>
-        <w:rPr>
-          <w:rFonts w:ascii="Arial" w:eastAsia="Times New Roman" w:hAnsi="Arial" w:cs="Arial"/>
-          <w:lang w:eastAsia="en-GB"/>
-        </w:rPr>
-        <w:t>&gt;&gt;</w:t>
-      </w:r>
-    </w:p>
-    <w:p>
-      <w:pPr>
-        <w:spacing w:after="0" w:line="240" w:lineRule="auto"/>
-        <w:rPr>
-          <w:rFonts w:ascii="Times New Roman" w:eastAsia="Times New Roman" w:hAnsi="Times New Roman" w:cs="Times New Roman"/>
-          <w:sz w:val="24"/>
-          <w:szCs w:val="24"/>
-          <w:lang w:eastAsia="en-GB"/>
-        </w:rPr>
-      </w:pPr>
-      <w:r>
-        <w:rPr>
-          <w:rFonts w:ascii="Times New Roman" w:eastAsia="Times New Roman" w:hAnsi="Times New Roman" w:cs="Times New Roman"/>
-          <w:sz w:val="24"/>
-          <w:szCs w:val="24"/>
-          <w:lang w:eastAsia="en-GB"/>
-        </w:rPr>
-        <w:t>&lt;&lt;es_&gt;&gt;</w:t>
-      </w:r>
-    </w:p>
-    <w:p>
-      <w:pPr>
-        <w:spacing w:after="0" w:line="240" w:lineRule="auto"/>
-        <w:rPr>
-          <w:rFonts w:ascii="Arial" w:eastAsia="Times New Roman" w:hAnsi="Arial" w:cs="Arial"/>
-          <w:lang w:eastAsia="en-GB"/>
-        </w:rPr>
-      </w:pPr>
-      <w:r>
-        <w:rPr>
-          <w:rFonts w:ascii="Arial" w:hAnsi="Arial" w:cs="Arial"/>
-          <w:bCs/>
-        </w:rPr>
-        <w:t>&lt;&lt;cs</w:t>
-      </w:r>
-      <w:proofErr w:type="gramStart"/>
-      <w:r>
-        <w:rPr>
-          <w:rFonts w:ascii="Arial" w:hAnsi="Arial" w:cs="Arial"/>
-          <w:bCs/>
-        </w:rPr>
-        <w:t>_{</w:t>
-      </w:r>
-      <w:proofErr w:type="spellStart"/>
-      <w:proofErr w:type="gramEnd"/>
-      <w:r>
-        <w:rPr>
-          <w:rFonts w:ascii="Arial" w:eastAsia="Times New Roman" w:hAnsi="Arial" w:cs="Arial"/>
-          <w:lang w:eastAsia="en-GB"/>
-        </w:rPr>
-        <w:t>trialOrderMadeWithoutHearingDJ</w:t>
-      </w:r>
-      <w:r>
-        <w:rPr>
-          <w:rFonts w:ascii="Arial" w:eastAsia="Times New Roman" w:hAnsi="Arial" w:cs="Arial"/>
-          <w:lang w:eastAsia="en-GB"/>
-        </w:rPr>
-        <w:t>.input</w:t>
-      </w:r>
-      <w:proofErr w:type="spellEnd"/>
-      <w:r>
-        <w:rPr>
-          <w:rFonts w:ascii="Arial" w:eastAsia="Times New Roman" w:hAnsi="Arial" w:cs="Arial"/>
-          <w:lang w:eastAsia="en-GB"/>
-        </w:rPr>
-        <w:t xml:space="preserve"> != null}&gt;&gt;</w:t>
-      </w:r>
-    </w:p>
-    <w:p>
-      <w:pPr>
-        <w:spacing w:after="0" w:line="240" w:lineRule="auto"/>
-        <w:rPr>
-          <w:rFonts w:ascii="Arial" w:hAnsi="Arial" w:cs="Arial"/>
-          <w:bCs/>
-        </w:rPr>
-      </w:pPr>
-    </w:p>
-    <w:p>
-      <w:pPr>
-        <w:spacing w:after="0" w:line="240" w:lineRule="auto"/>
-        <w:rPr>
-          <w:rFonts w:ascii="Times New Roman" w:eastAsia="Times New Roman" w:hAnsi="Times New Roman" w:cs="Times New Roman"/>
-          <w:sz w:val="24"/>
-          <w:szCs w:val="24"/>
-          <w:lang w:eastAsia="en-GB"/>
-        </w:rPr>
-      </w:pPr>
-      <w:r>
-        <w:rPr>
-          <w:rFonts w:ascii="Arial" w:hAnsi="Arial" w:cs="Arial"/>
-          <w:b/>
-        </w:rPr>
-        <w:t>Important notes</w:t>
-      </w:r>
-    </w:p>
-    <w:p>
-      <w:pPr>
         <w:pStyle w:val="ListParagraph"/>
         <w:numPr>
           <w:ilvl w:val="0"/>
@@ -4466,6 +4225,132 @@
         <w:spacing w:after="0" w:line="240" w:lineRule="auto"/>
         <w:ind w:left="851" w:hanging="491"/>
         <w:rPr>
+          <w:rFonts w:ascii="Times New Roman" w:eastAsia="Times New Roman" w:hAnsi="Times New Roman" w:cs="Times New Roman"/>
+          <w:sz w:val="24"/>
+          <w:szCs w:val="24"/>
+          <w:lang w:eastAsia="en-GB"/>
+        </w:rPr>
+      </w:pPr>
+      <w:r>
+        <w:rPr>
+          <w:rFonts w:ascii="Arial" w:eastAsia="Times New Roman" w:hAnsi="Arial" w:cs="Arial"/>
+          <w:lang w:eastAsia="en-GB"/>
+        </w:rPr>
+        <w:t>&lt;&lt;</w:t>
+      </w:r>
+      <w:proofErr w:type="spellStart"/>
+      <w:r>
+        <w:rPr>
+          <w:rFonts w:ascii="Arial" w:eastAsia="Times New Roman" w:hAnsi="Arial" w:cs="Arial"/>
+          <w:lang w:eastAsia="en-GB"/>
+        </w:rPr>
+        <w:t>welshLanguageDescriptionDJ</w:t>
+      </w:r>
+      <w:proofErr w:type="spellEnd"/>
+      <w:r>
+        <w:rPr>
+          <w:rFonts w:ascii="Arial" w:eastAsia="Times New Roman" w:hAnsi="Arial" w:cs="Arial"/>
+          <w:lang w:eastAsia="en-GB"/>
+        </w:rPr>
+        <w:t>&gt;&gt;</w:t>
+      </w:r>
+    </w:p>
+    <w:p>
+      <w:pPr>
+        <w:spacing w:after="0" w:line="240" w:lineRule="auto"/>
+        <w:rPr>
+          <w:rFonts w:ascii="Times New Roman" w:eastAsia="Times New Roman" w:hAnsi="Times New Roman" w:cs="Times New Roman"/>
+          <w:sz w:val="24"/>
+          <w:szCs w:val="24"/>
+          <w:lang w:eastAsia="en-GB"/>
+        </w:rPr>
+      </w:pPr>
+      <w:r>
+        <w:rPr>
+          <w:rFonts w:ascii="Times New Roman" w:eastAsia="Times New Roman" w:hAnsi="Times New Roman" w:cs="Times New Roman"/>
+          <w:sz w:val="24"/>
+          <w:szCs w:val="24"/>
+          <w:lang w:eastAsia="en-GB"/>
+        </w:rPr>
+        <w:t>&lt;&lt;es_&gt;&gt;</w:t>
+      </w:r>
+    </w:p>
+    <w:p>
+      <w:pPr>
+        <w:spacing w:after="0" w:line="240" w:lineRule="auto"/>
+        <w:rPr>
+          <w:rFonts w:ascii="Arial" w:eastAsia="Times New Roman" w:hAnsi="Arial" w:cs="Arial"/>
+          <w:lang w:eastAsia="en-GB"/>
+        </w:rPr>
+      </w:pPr>
+      <w:r>
+        <w:rPr>
+          <w:rFonts w:ascii="Arial" w:hAnsi="Arial" w:cs="Arial"/>
+          <w:bCs/>
+        </w:rPr>
+        <w:t>&lt;&lt;cs_{</w:t>
+      </w:r>
+      <w:proofErr w:type="spellStart"/>
+      <w:r>
+        <w:rPr>
+          <w:rFonts w:ascii="Arial" w:eastAsia="Times New Roman" w:hAnsi="Arial" w:cs="Arial"/>
+          <w:lang w:eastAsia="en-GB"/>
+        </w:rPr>
+        <w:t>trialOrderMadeWithoutHearingDJ</w:t>
+      </w:r>
+      <w:r>
+        <w:rPr>
+          <w:rFonts w:ascii="Arial" w:eastAsia="Times New Roman" w:hAnsi="Arial" w:cs="Arial"/>
+          <w:lang w:eastAsia="en-GB"/>
+        </w:rPr>
+        <w:t>.input</w:t>
+      </w:r>
+      <w:proofErr w:type="spellEnd"/>
+      <w:r>
+        <w:rPr>
+          <w:rFonts w:ascii="Arial" w:eastAsia="Times New Roman" w:hAnsi="Arial" w:cs="Arial"/>
+          <w:lang w:eastAsia="en-GB"/>
+        </w:rPr>
+        <w:t xml:space="preserve"> != null}&gt;&gt;</w:t>
+      </w:r>
+    </w:p>
+    <w:p>
+      <w:pPr>
+        <w:spacing w:after="0" w:line="240" w:lineRule="auto"/>
+        <w:rPr>
+          <w:rFonts w:ascii="Arial" w:hAnsi="Arial" w:cs="Arial"/>
+          <w:bCs/>
+        </w:rPr>
+      </w:pPr>
+    </w:p>
+    <w:p>
+      <w:pPr>
+        <w:spacing w:after="0" w:line="240" w:lineRule="auto"/>
+        <w:rPr>
+          <w:rFonts w:ascii="Times New Roman" w:eastAsia="Times New Roman" w:hAnsi="Times New Roman" w:cs="Times New Roman"/>
+          <w:sz w:val="24"/>
+          <w:szCs w:val="24"/>
+          <w:lang w:eastAsia="en-GB"/>
+        </w:rPr>
+      </w:pPr>
+      <w:r>
+        <w:rPr>
+          <w:rFonts w:ascii="Arial" w:hAnsi="Arial" w:cs="Arial"/>
+          <w:b/>
+        </w:rPr>
+        <w:t>Important notes</w:t>
+      </w:r>
+    </w:p>
+    <w:p>
+      <w:pPr>
+        <w:pStyle w:val="ListParagraph"/>
+        <w:numPr>
+          <w:ilvl w:val="0"/>
+          <w:numId w:val="1"/>
+        </w:numPr>
+        <w:spacing w:after="0" w:line="240" w:lineRule="auto"/>
+        <w:ind w:left="851" w:hanging="491"/>
+        <w:rPr>
           <w:rFonts w:ascii="Arial" w:eastAsia="Times New Roman" w:hAnsi="Arial" w:cs="Arial"/>
           <w:lang w:eastAsia="en-GB"/>
         </w:rPr>
@@ -4696,19 +4581,9 @@
           <w:b/>
           <w:bCs/>
         </w:rPr>
-        <w:t>&lt;</w:t>
-      </w:r>
-      <w:proofErr w:type="gramStart"/>
-      <w:r>
-        <w:rPr>
-          <w:rFonts w:ascii="Arial" w:hAnsi="Arial" w:cs="Arial"/>
-          <w:b/>
-          <w:bCs/>
-        </w:rPr>
-        <w:t>&lt;{</w:t>
-      </w:r>
-      <w:proofErr w:type="spellStart"/>
-      <w:proofErr w:type="gramEnd"/>
+        <w:t>&lt;&lt;{</w:t>
+      </w:r>
+      <w:proofErr w:type="spellStart"/>
       <w:r>
         <w:rPr>
           <w:rFonts w:ascii="Arial" w:hAnsi="Arial" w:cs="Arial"/>
@@ -4798,14 +4673,7 @@
         <w:rPr>
           <w:rFonts w:ascii="Arial" w:hAnsi="Arial" w:cs="Arial"/>
         </w:rPr>
-        <w:t>&lt;&lt;trialBuildingDispute.input4&gt;</w:t>
-      </w:r>
-      <w:proofErr w:type="gramStart"/>
-      <w:r>
-        <w:rPr>
-          <w:rFonts w:ascii="Arial" w:hAnsi="Arial" w:cs="Arial"/>
-        </w:rPr>
-        <w:t xml:space="preserve">&gt; </w:t>
+        <w:t xml:space="preserve">&lt;&lt;trialBuildingDispute.input4&gt;&gt; </w:t>
       </w:r>
       <w:r>
         <w:rPr>
@@ -4819,16 +4687,7 @@
           <w:b/>
           <w:bCs/>
         </w:rPr>
-        <w:t>&lt;</w:t>
-      </w:r>
-      <w:proofErr w:type="gramEnd"/>
-      <w:r>
-        <w:rPr>
-          <w:rFonts w:ascii="Arial" w:hAnsi="Arial" w:cs="Arial"/>
-          <w:b/>
-          <w:bCs/>
-        </w:rPr>
-        <w:t>&lt;{</w:t>
+        <w:t>&lt;&lt;{</w:t>
       </w:r>
       <w:proofErr w:type="spellStart"/>
       <w:r>
@@ -5278,18 +5137,8 @@
           <w:b/>
           <w:bCs/>
         </w:rPr>
-        <w:t xml:space="preserve">Credit </w:t>
-      </w:r>
-      <w:proofErr w:type="gramStart"/>
-      <w:r>
-        <w:rPr>
-          <w:rFonts w:ascii="Arial" w:hAnsi="Arial" w:cs="Arial"/>
-          <w:b/>
-          <w:bCs/>
-        </w:rPr>
-        <w:t>hire</w:t>
-      </w:r>
-      <w:proofErr w:type="gramEnd"/>
+        <w:t>Credit hire</w:t>
+      </w:r>
     </w:p>
     <w:p>
       <w:pPr>
@@ -5387,14 +5236,7 @@
         <w:rPr>
           <w:rFonts w:ascii="Arial" w:hAnsi="Arial" w:cs="Arial"/>
         </w:rPr>
-        <w:t>&gt;</w:t>
-      </w:r>
-      <w:proofErr w:type="gramStart"/>
-      <w:r>
-        <w:rPr>
-          <w:rFonts w:ascii="Arial" w:hAnsi="Arial" w:cs="Arial"/>
-        </w:rPr>
-        <w:t>&gt;</w:t>
+        <w:t>&gt;&gt;</w:t>
       </w:r>
       <w:r>
         <w:rPr>
@@ -5414,16 +5256,7 @@
           <w:b/>
           <w:bCs/>
         </w:rPr>
-        <w:t>&lt;</w:t>
-      </w:r>
-      <w:proofErr w:type="gramEnd"/>
-      <w:r>
-        <w:rPr>
-          <w:rFonts w:ascii="Arial" w:hAnsi="Arial" w:cs="Arial"/>
-          <w:b/>
-          <w:bCs/>
-        </w:rPr>
-        <w:t>&lt;{</w:t>
+        <w:t>&lt;&lt;{</w:t>
       </w:r>
       <w:proofErr w:type="spellStart"/>
       <w:r>
@@ -5597,19 +5430,9 @@
           <w:b/>
           <w:bCs/>
         </w:rPr>
-        <w:t>&lt;</w:t>
-      </w:r>
-      <w:proofErr w:type="gramStart"/>
-      <w:r>
-        <w:rPr>
-          <w:rFonts w:ascii="Arial" w:hAnsi="Arial" w:cs="Arial"/>
-          <w:b/>
-          <w:bCs/>
-        </w:rPr>
-        <w:t>&lt;{</w:t>
-      </w:r>
-      <w:proofErr w:type="spellStart"/>
-      <w:proofErr w:type="gramEnd"/>
+        <w:t>&lt;&lt;{</w:t>
+      </w:r>
+      <w:proofErr w:type="spellStart"/>
       <w:r>
         <w:rPr>
           <w:rFonts w:ascii="Arial" w:hAnsi="Arial" w:cs="Arial"/>
@@ -5744,19 +5567,9 @@
           <w:b/>
           <w:bCs/>
         </w:rPr>
-        <w:t>&lt;</w:t>
-      </w:r>
-      <w:proofErr w:type="gramStart"/>
-      <w:r>
-        <w:rPr>
-          <w:rFonts w:ascii="Arial" w:hAnsi="Arial" w:cs="Arial"/>
-          <w:b/>
-          <w:bCs/>
-        </w:rPr>
-        <w:t>&lt;{</w:t>
-      </w:r>
-      <w:proofErr w:type="spellStart"/>
-      <w:proofErr w:type="gramEnd"/>
+        <w:t>&lt;&lt;{</w:t>
+      </w:r>
+      <w:proofErr w:type="spellStart"/>
       <w:r>
         <w:rPr>
           <w:rFonts w:ascii="Arial" w:hAnsi="Arial" w:cs="Arial"/>
@@ -5878,19 +5691,9 @@
           <w:b/>
           <w:bCs/>
         </w:rPr>
-        <w:t>&lt;</w:t>
-      </w:r>
-      <w:proofErr w:type="gramStart"/>
-      <w:r>
-        <w:rPr>
-          <w:rFonts w:ascii="Arial" w:hAnsi="Arial" w:cs="Arial"/>
-          <w:b/>
-          <w:bCs/>
-        </w:rPr>
-        <w:t>&lt;{</w:t>
-      </w:r>
-      <w:proofErr w:type="spellStart"/>
-      <w:proofErr w:type="gramEnd"/>
+        <w:t>&lt;&lt;{</w:t>
+      </w:r>
+      <w:proofErr w:type="spellStart"/>
       <w:r>
         <w:rPr>
           <w:rFonts w:ascii="Arial" w:hAnsi="Arial" w:cs="Arial"/>
@@ -6275,19 +6078,9 @@
           <w:b/>
           <w:bCs/>
         </w:rPr>
-        <w:t>&lt;</w:t>
-      </w:r>
-      <w:proofErr w:type="gramStart"/>
-      <w:r>
-        <w:rPr>
-          <w:rFonts w:ascii="Arial" w:hAnsi="Arial" w:cs="Arial"/>
-          <w:b/>
-          <w:bCs/>
-        </w:rPr>
-        <w:t>&lt;{</w:t>
-      </w:r>
-      <w:proofErr w:type="spellStart"/>
-      <w:proofErr w:type="gramEnd"/>
+        <w:t>&lt;&lt;{</w:t>
+      </w:r>
+      <w:proofErr w:type="spellStart"/>
       <w:r>
         <w:rPr>
           <w:rFonts w:ascii="Arial" w:hAnsi="Arial" w:cs="Arial"/>
@@ -6400,19 +6193,9 @@
           <w:b/>
           <w:bCs/>
         </w:rPr>
-        <w:t>&lt;</w:t>
-      </w:r>
-      <w:proofErr w:type="gramStart"/>
-      <w:r>
-        <w:rPr>
-          <w:rFonts w:ascii="Arial" w:hAnsi="Arial" w:cs="Arial"/>
-          <w:b/>
-          <w:bCs/>
-        </w:rPr>
-        <w:t>&lt;{</w:t>
-      </w:r>
-      <w:proofErr w:type="spellStart"/>
-      <w:proofErr w:type="gramEnd"/>
+        <w:t>&lt;&lt;{</w:t>
+      </w:r>
+      <w:proofErr w:type="spellStart"/>
       <w:r>
         <w:rPr>
           <w:rFonts w:ascii="Arial" w:hAnsi="Arial" w:cs="Arial"/>
@@ -6618,19 +6401,9 @@
           <w:b/>
           <w:bCs/>
         </w:rPr>
-        <w:t>&lt;</w:t>
-      </w:r>
-      <w:proofErr w:type="gramStart"/>
-      <w:r>
-        <w:rPr>
-          <w:rFonts w:ascii="Arial" w:hAnsi="Arial" w:cs="Arial"/>
-          <w:b/>
-          <w:bCs/>
-        </w:rPr>
-        <w:t>&lt;{</w:t>
-      </w:r>
-      <w:proofErr w:type="spellStart"/>
-      <w:proofErr w:type="gramEnd"/>
+        <w:t>&lt;&lt;{</w:t>
+      </w:r>
+      <w:proofErr w:type="spellStart"/>
       <w:r>
         <w:rPr>
           <w:rFonts w:ascii="Arial" w:hAnsi="Arial" w:cs="Arial"/>
@@ -6728,19 +6501,9 @@
           <w:b/>
           <w:bCs/>
         </w:rPr>
-        <w:t>&lt;</w:t>
-      </w:r>
-      <w:proofErr w:type="gramStart"/>
-      <w:r>
-        <w:rPr>
-          <w:rFonts w:ascii="Arial" w:hAnsi="Arial" w:cs="Arial"/>
-          <w:b/>
-          <w:bCs/>
-        </w:rPr>
-        <w:t>&lt;{</w:t>
-      </w:r>
-      <w:proofErr w:type="spellStart"/>
-      <w:proofErr w:type="gramEnd"/>
+        <w:t>&lt;&lt;{</w:t>
+      </w:r>
+      <w:proofErr w:type="spellStart"/>
       <w:r>
         <w:rPr>
           <w:rFonts w:ascii="Arial" w:hAnsi="Arial" w:cs="Arial"/>
@@ -6870,19 +6633,9 @@
           <w:b/>
           <w:bCs/>
         </w:rPr>
-        <w:t>&lt;</w:t>
-      </w:r>
-      <w:proofErr w:type="gramStart"/>
-      <w:r>
-        <w:rPr>
-          <w:rFonts w:ascii="Arial" w:hAnsi="Arial" w:cs="Arial"/>
-          <w:b/>
-          <w:bCs/>
-        </w:rPr>
-        <w:t>&lt;{</w:t>
-      </w:r>
-      <w:proofErr w:type="spellStart"/>
-      <w:proofErr w:type="gramEnd"/>
+        <w:t>&lt;&lt;{</w:t>
+      </w:r>
+      <w:proofErr w:type="spellStart"/>
       <w:r>
         <w:rPr>
           <w:rFonts w:ascii="Arial" w:hAnsi="Arial" w:cs="Arial"/>
@@ -7100,19 +6853,9 @@
           <w:b/>
           <w:bCs/>
         </w:rPr>
-        <w:t>&lt;</w:t>
-      </w:r>
-      <w:proofErr w:type="gramStart"/>
-      <w:r>
-        <w:rPr>
-          <w:rFonts w:ascii="Arial" w:hAnsi="Arial" w:cs="Arial"/>
-          <w:b/>
-          <w:bCs/>
-        </w:rPr>
-        <w:t>&lt;{</w:t>
-      </w:r>
-      <w:proofErr w:type="spellStart"/>
-      <w:proofErr w:type="gramEnd"/>
+        <w:t>&lt;&lt;{</w:t>
+      </w:r>
+      <w:proofErr w:type="spellStart"/>
       <w:r>
         <w:rPr>
           <w:rFonts w:ascii="Arial" w:hAnsi="Arial" w:cs="Arial"/>
@@ -7345,7 +7088,6 @@
         <w:t>&lt;&lt;</w:t>
       </w:r>
       <w:proofErr w:type="spellStart"/>
-      <w:proofErr w:type="gramStart"/>
       <w:r>
         <w:rPr>
           <w:rFonts w:ascii="Arial" w:hAnsi="Arial" w:cs="Arial"/>
@@ -7356,7 +7098,6 @@
         <w:t>value.directionComment</w:t>
       </w:r>
       <w:proofErr w:type="spellEnd"/>
-      <w:proofErr w:type="gramEnd"/>
       <w:r>
         <w:rPr>
           <w:rFonts w:ascii="Arial" w:hAnsi="Arial" w:cs="Arial"/>
@@ -10104,12 +9845,28 @@
 </file>
 
 <file path=customXml/item1.xml><?xml version="1.0" encoding="utf-8"?>
-<?mso-contentType ?>
-<FormTemplates xmlns="http://schemas.microsoft.com/sharepoint/v3/contenttype/forms">
-  <Display>DocumentLibraryForm</Display>
-  <Edit>DocumentLibraryForm</Edit>
-  <New>DocumentLibraryForm</New>
-</FormTemplates>
+<p:properties xmlns:p="http://schemas.microsoft.com/office/2006/metadata/properties" xmlns:xsi="http://www.w3.org/2001/XMLSchema-instance" xmlns:pc="http://schemas.microsoft.com/office/infopath/2007/PartnerControls">
+  <documentManagement>
+    <Stage xmlns="f336f4fe-8719-4ea2-b5d6-29b3a580aeb4">In Approval</Stage>
+    <Next_x0020_Stage xmlns="f336f4fe-8719-4ea2-b5d6-29b3a580aeb4">ApproveOrReject</Next_x0020_Stage>
+    <Admin_x0020_Action xmlns="f336f4fe-8719-4ea2-b5d6-29b3a580aeb4" xsi:nil="true"/>
+    <Template_x0020_Category xmlns="f336f4fe-8719-4ea2-b5d6-29b3a580aeb4">Decision Order - DEC</Template_x0020_Category>
+    <Action xmlns="f336f4fe-8719-4ea2-b5d6-29b3a580aeb4" xsi:nil="true"/>
+    <Purpose1 xmlns="f336f4fe-8719-4ea2-b5d6-29b3a580aeb4">SDO order for default Judgment </Purpose1>
+    <Template_x0020_Language xmlns="f336f4fe-8719-4ea2-b5d6-29b3a580aeb4">English - ENG</Template_x0020_Language>
+    <Rename xmlns="f336f4fe-8719-4ea2-b5d6-29b3a580aeb4">true</Rename>
+    <Tornado_x0020_Filename xmlns="f336f4fe-8719-4ea2-b5d6-29b3a580aeb4" xsi:nil="true"/>
+    <Approval_x0020_Request_x0020_Comment xmlns="f336f4fe-8719-4ea2-b5d6-29b3a580aeb4">Requesting approval for CIV-10335</Approval_x0020_Request_x0020_Comment>
+    <Publication_x0020_Date xmlns="f336f4fe-8719-4ea2-b5d6-29b3a580aeb4">2022-07-24T23:00:00+00:00</Publication_x0020_Date>
+    <SharedWithUsers xmlns="f336f4fe-8719-4ea2-b5d6-29b3a580aeb4">
+      <UserInfo>
+        <DisplayName>Robert Allright</DisplayName>
+        <AccountId>23</AccountId>
+        <AccountType/>
+      </UserInfo>
+    </SharedWithUsers>
+  </documentManagement>
+</p:properties>
 </file>
 
 <file path=customXml/item2.xml><?xml version="1.0" encoding="utf-8"?>
@@ -10435,34 +10192,20 @@
 </file>
 
 <file path=customXml/item3.xml><?xml version="1.0" encoding="utf-8"?>
-<p:properties xmlns:p="http://schemas.microsoft.com/office/2006/metadata/properties" xmlns:xsi="http://www.w3.org/2001/XMLSchema-instance" xmlns:pc="http://schemas.microsoft.com/office/infopath/2007/PartnerControls">
-  <documentManagement>
-    <Stage xmlns="f336f4fe-8719-4ea2-b5d6-29b3a580aeb4">In Approval</Stage>
-    <Next_x0020_Stage xmlns="f336f4fe-8719-4ea2-b5d6-29b3a580aeb4">ApproveOrReject</Next_x0020_Stage>
-    <Admin_x0020_Action xmlns="f336f4fe-8719-4ea2-b5d6-29b3a580aeb4" xsi:nil="true"/>
-    <Template_x0020_Category xmlns="f336f4fe-8719-4ea2-b5d6-29b3a580aeb4">Decision Order - DEC</Template_x0020_Category>
-    <Action xmlns="f336f4fe-8719-4ea2-b5d6-29b3a580aeb4" xsi:nil="true"/>
-    <Purpose1 xmlns="f336f4fe-8719-4ea2-b5d6-29b3a580aeb4">SDO order for default Judgment </Purpose1>
-    <Template_x0020_Language xmlns="f336f4fe-8719-4ea2-b5d6-29b3a580aeb4">English - ENG</Template_x0020_Language>
-    <Rename xmlns="f336f4fe-8719-4ea2-b5d6-29b3a580aeb4">true</Rename>
-    <Tornado_x0020_Filename xmlns="f336f4fe-8719-4ea2-b5d6-29b3a580aeb4" xsi:nil="true"/>
-    <Approval_x0020_Request_x0020_Comment xmlns="f336f4fe-8719-4ea2-b5d6-29b3a580aeb4">Requesting approval for CIV-10335</Approval_x0020_Request_x0020_Comment>
-    <Publication_x0020_Date xmlns="f336f4fe-8719-4ea2-b5d6-29b3a580aeb4">2022-07-24T23:00:00+00:00</Publication_x0020_Date>
-    <SharedWithUsers xmlns="f336f4fe-8719-4ea2-b5d6-29b3a580aeb4">
-      <UserInfo>
-        <DisplayName>Robert Allright</DisplayName>
-        <AccountId>23</AccountId>
-        <AccountType/>
-      </UserInfo>
-    </SharedWithUsers>
-  </documentManagement>
-</p:properties>
+<?mso-contentType ?>
+<FormTemplates xmlns="http://schemas.microsoft.com/sharepoint/v3/contenttype/forms">
+  <Display>DocumentLibraryForm</Display>
+  <Edit>DocumentLibraryForm</Edit>
+  <New>DocumentLibraryForm</New>
+</FormTemplates>
 </file>
 
 <file path=customXml/itemProps1.xml><?xml version="1.0" encoding="utf-8"?>
-<ds:datastoreItem xmlns:ds="http://schemas.openxmlformats.org/officeDocument/2006/customXml" ds:itemID="{0A291025-B274-4E6B-B6F0-32798DD58C0F}">
+<ds:datastoreItem xmlns:ds="http://schemas.openxmlformats.org/officeDocument/2006/customXml" ds:itemID="{D0A7C455-9E81-45ED-8320-4509C5952A7F}">
   <ds:schemaRefs>
-    <ds:schemaRef ds:uri="http://schemas.microsoft.com/sharepoint/v3/contenttype/forms"/>
+    <ds:schemaRef ds:uri="http://schemas.microsoft.com/office/2006/metadata/properties"/>
+    <ds:schemaRef ds:uri="http://schemas.microsoft.com/office/infopath/2007/PartnerControls"/>
+    <ds:schemaRef ds:uri="f336f4fe-8719-4ea2-b5d6-29b3a580aeb4"/>
   </ds:schemaRefs>
 </ds:datastoreItem>
 </file>
@@ -10487,11 +10230,9 @@
 </file>
 
 <file path=customXml/itemProps3.xml><?xml version="1.0" encoding="utf-8"?>
-<ds:datastoreItem xmlns:ds="http://schemas.openxmlformats.org/officeDocument/2006/customXml" ds:itemID="{D0A7C455-9E81-45ED-8320-4509C5952A7F}">
+<ds:datastoreItem xmlns:ds="http://schemas.openxmlformats.org/officeDocument/2006/customXml" ds:itemID="{0A291025-B274-4E6B-B6F0-32798DD58C0F}">
   <ds:schemaRefs>
-    <ds:schemaRef ds:uri="http://schemas.microsoft.com/office/2006/metadata/properties"/>
-    <ds:schemaRef ds:uri="http://schemas.microsoft.com/office/infopath/2007/PartnerControls"/>
-    <ds:schemaRef ds:uri="f336f4fe-8719-4ea2-b5d6-29b3a580aeb4"/>
+    <ds:schemaRef ds:uri="http://schemas.microsoft.com/sharepoint/v3/contenttype/forms"/>
   </ds:schemaRefs>
 </ds:datastoreItem>
 </file>

</xml_diff>